<commit_message>
Working on Game Controller and working on levels
</commit_message>
<xml_diff>
--- a/Project7TDD-Wallaball.docx
+++ b/Project7TDD-Wallaball.docx
@@ -39,7 +39,6 @@
         <w:spacing w:line="240" w:lineRule="auto"/>
         <w:jc w:val="center"/>
       </w:pPr>
-      <w:proofErr w:type="spellStart"/>
       <w:r>
         <w:rPr>
           <w:b/>
@@ -48,7 +47,6 @@
         </w:rPr>
         <w:t>Wallaball</w:t>
       </w:r>
-      <w:proofErr w:type="spellEnd"/>
     </w:p>
     <w:p>
       <w:pPr>
@@ -1833,7 +1831,6 @@
       <w:pPr>
         <w:spacing w:line="240" w:lineRule="auto"/>
       </w:pPr>
-      <w:proofErr w:type="spellStart"/>
       <w:r>
         <w:rPr>
           <w:b/>
@@ -1843,7 +1840,6 @@
         </w:rPr>
         <w:t>Wallaball</w:t>
       </w:r>
-      <w:proofErr w:type="spellEnd"/>
       <w:r>
         <w:rPr>
           <w:sz w:val="24"/>
@@ -2490,7 +2486,6 @@
         </w:rPr>
         <w:t xml:space="preserve">The total estimated completion time </w:t>
       </w:r>
-      <w:proofErr w:type="spellStart"/>
       <w:r>
         <w:rPr>
           <w:b/>
@@ -2500,7 +2495,6 @@
         </w:rPr>
         <w:t>Wallaball</w:t>
       </w:r>
-      <w:proofErr w:type="spellEnd"/>
       <w:r>
         <w:rPr>
           <w:sz w:val="24"/>
@@ -2520,7 +2514,6 @@
         <w:spacing w:after="160" w:line="259" w:lineRule="auto"/>
         <w:ind w:right="35"/>
       </w:pPr>
-      <w:proofErr w:type="gramStart"/>
       <w:r>
         <w:rPr>
           <w:sz w:val="24"/>
@@ -2534,16 +2527,7 @@
           <w:sz w:val="24"/>
           <w:szCs w:val="24"/>
         </w:rPr>
-        <w:t>timated</w:t>
-      </w:r>
-      <w:proofErr w:type="gramEnd"/>
-      <w:r>
-        <w:rPr>
-          <w:color w:val="666666"/>
-          <w:sz w:val="24"/>
-          <w:szCs w:val="24"/>
-        </w:rPr>
-        <w:t xml:space="preserve"> Cost of Completion </w:t>
+        <w:t xml:space="preserve">timated Cost of Completion </w:t>
       </w:r>
     </w:p>
     <w:tbl>
@@ -3117,21 +3101,12 @@
             <w:pPr>
               <w:spacing w:line="259" w:lineRule="auto"/>
             </w:pPr>
-            <w:proofErr w:type="spellStart"/>
-            <w:r>
-              <w:rPr>
-                <w:sz w:val="24"/>
-                <w:szCs w:val="24"/>
-              </w:rPr>
-              <w:t>MonoDevelop</w:t>
-            </w:r>
-            <w:proofErr w:type="spellEnd"/>
-            <w:r>
-              <w:rPr>
-                <w:sz w:val="24"/>
-                <w:szCs w:val="24"/>
-              </w:rPr>
-              <w:t xml:space="preserve"> </w:t>
+            <w:r>
+              <w:rPr>
+                <w:sz w:val="24"/>
+                <w:szCs w:val="24"/>
+              </w:rPr>
+              <w:t xml:space="preserve">MonoDevelop </w:t>
             </w:r>
           </w:p>
         </w:tc>
@@ -3510,6 +3485,14 @@
             </w:pPr>
             <w:r>
               <w:rPr>
+                <w:rFonts w:ascii="Arial Unicode MS" w:eastAsia="Arial Unicode MS" w:hAnsi="Arial Unicode MS" w:cs="Arial Unicode MS"/>
+                <w:sz w:val="24"/>
+                <w:szCs w:val="24"/>
+              </w:rPr>
+              <w:t>✔</w:t>
+            </w:r>
+            <w:r>
+              <w:rPr>
                 <w:sz w:val="24"/>
                 <w:szCs w:val="24"/>
               </w:rPr>
@@ -3588,6 +3571,14 @@
               <w:spacing w:line="240" w:lineRule="auto"/>
               <w:jc w:val="center"/>
             </w:pPr>
+            <w:r>
+              <w:rPr>
+                <w:rFonts w:ascii="Arial Unicode MS" w:eastAsia="Arial Unicode MS" w:hAnsi="Arial Unicode MS" w:cs="Arial Unicode MS"/>
+                <w:sz w:val="24"/>
+                <w:szCs w:val="24"/>
+              </w:rPr>
+              <w:t>✔</w:t>
+            </w:r>
           </w:p>
         </w:tc>
       </w:tr>
@@ -3787,23 +3778,7 @@
                 <w:sz w:val="24"/>
                 <w:szCs w:val="24"/>
               </w:rPr>
-              <w:t xml:space="preserve">Sound Completed, </w:t>
-            </w:r>
-            <w:proofErr w:type="spellStart"/>
-            <w:r>
-              <w:rPr>
-                <w:sz w:val="24"/>
-                <w:szCs w:val="24"/>
-              </w:rPr>
-              <w:t>Shader</w:t>
-            </w:r>
-            <w:proofErr w:type="spellEnd"/>
-            <w:r>
-              <w:rPr>
-                <w:sz w:val="24"/>
-                <w:szCs w:val="24"/>
-              </w:rPr>
-              <w:t xml:space="preserve"> Completed, Levels Finished</w:t>
+              <w:t>Sound Completed, Shader Completed, Levels Finished</w:t>
             </w:r>
           </w:p>
         </w:tc>
@@ -3951,7 +3926,6 @@
           <w:szCs w:val="24"/>
         </w:rPr>
       </w:pPr>
-      <w:proofErr w:type="spellStart"/>
       <w:r>
         <w:rPr>
           <w:sz w:val="24"/>
@@ -3959,7 +3933,6 @@
         </w:rPr>
         <w:t>Shader</w:t>
       </w:r>
-      <w:proofErr w:type="spellEnd"/>
     </w:p>
     <w:p>
       <w:pPr>
@@ -4403,17 +4376,8 @@
                 <w:sz w:val="24"/>
                 <w:szCs w:val="24"/>
               </w:rPr>
-              <w:t xml:space="preserve"> </w:t>
-            </w:r>
-            <w:proofErr w:type="spellStart"/>
-            <w:r>
-              <w:rPr>
-                <w:sz w:val="24"/>
-                <w:szCs w:val="24"/>
-              </w:rPr>
-              <w:t>FilenameEditor</w:t>
-            </w:r>
-            <w:proofErr w:type="spellEnd"/>
+              <w:t xml:space="preserve"> FilenameEditor</w:t>
+            </w:r>
           </w:p>
         </w:tc>
         <w:tc>
@@ -4470,17 +4434,8 @@
                 <w:sz w:val="24"/>
                 <w:szCs w:val="24"/>
               </w:rPr>
-              <w:t>.</w:t>
-            </w:r>
-            <w:proofErr w:type="spellStart"/>
-            <w:r>
-              <w:rPr>
-                <w:sz w:val="24"/>
-                <w:szCs w:val="24"/>
-              </w:rPr>
-              <w:t>cs</w:t>
-            </w:r>
-            <w:proofErr w:type="spellEnd"/>
+              <w:t>.cs</w:t>
+            </w:r>
           </w:p>
         </w:tc>
       </w:tr>
@@ -4568,23 +4523,7 @@
                 <w:sz w:val="24"/>
                 <w:szCs w:val="24"/>
               </w:rPr>
-              <w:t xml:space="preserve"> .</w:t>
-            </w:r>
-            <w:proofErr w:type="spellStart"/>
-            <w:r>
-              <w:rPr>
-                <w:sz w:val="24"/>
-                <w:szCs w:val="24"/>
-              </w:rPr>
-              <w:t>cs</w:t>
-            </w:r>
-            <w:proofErr w:type="spellEnd"/>
-            <w:r>
-              <w:rPr>
-                <w:sz w:val="24"/>
-                <w:szCs w:val="24"/>
-              </w:rPr>
-              <w:t xml:space="preserve"> </w:t>
+              <w:t xml:space="preserve"> .cs </w:t>
             </w:r>
           </w:p>
         </w:tc>
@@ -4745,7 +4684,6 @@
             <w:pPr>
               <w:spacing w:line="259" w:lineRule="auto"/>
             </w:pPr>
-            <w:proofErr w:type="spellStart"/>
             <w:r>
               <w:rPr>
                 <w:sz w:val="24"/>
@@ -4753,7 +4691,6 @@
               </w:rPr>
               <w:t>SceneName</w:t>
             </w:r>
-            <w:proofErr w:type="spellEnd"/>
           </w:p>
         </w:tc>
         <w:tc>
@@ -4963,21 +4900,12 @@
             <w:pPr>
               <w:spacing w:line="259" w:lineRule="auto"/>
             </w:pPr>
-            <w:proofErr w:type="spellStart"/>
-            <w:r>
-              <w:rPr>
-                <w:sz w:val="24"/>
-                <w:szCs w:val="24"/>
-              </w:rPr>
-              <w:t>TDD_Finished</w:t>
-            </w:r>
-            <w:proofErr w:type="spellEnd"/>
-            <w:r>
-              <w:rPr>
-                <w:sz w:val="24"/>
-                <w:szCs w:val="24"/>
-              </w:rPr>
-              <w:t xml:space="preserve"> </w:t>
+            <w:r>
+              <w:rPr>
+                <w:sz w:val="24"/>
+                <w:szCs w:val="24"/>
+              </w:rPr>
+              <w:t xml:space="preserve">TDD_Finished </w:t>
             </w:r>
           </w:p>
         </w:tc>
@@ -5034,17 +4962,8 @@
                 <w:sz w:val="24"/>
                 <w:szCs w:val="24"/>
               </w:rPr>
-              <w:t>.</w:t>
-            </w:r>
-            <w:proofErr w:type="spellStart"/>
-            <w:r>
-              <w:rPr>
-                <w:sz w:val="24"/>
-                <w:szCs w:val="24"/>
-              </w:rPr>
-              <w:t>docx</w:t>
-            </w:r>
-            <w:proofErr w:type="spellEnd"/>
+              <w:t>.docx</w:t>
+            </w:r>
           </w:p>
         </w:tc>
       </w:tr>
@@ -5204,13 +5123,8 @@
           </w:tcPr>
           <w:p>
             <w:r>
-              <w:t xml:space="preserve">1.5 </w:t>
-            </w:r>
-            <w:proofErr w:type="spellStart"/>
-            <w:r>
-              <w:t>hrs</w:t>
-            </w:r>
-            <w:proofErr w:type="spellEnd"/>
+              <w:t>1.5 hrs</w:t>
+            </w:r>
           </w:p>
         </w:tc>
         <w:tc>
@@ -5254,13 +5168,8 @@
           </w:tcPr>
           <w:p>
             <w:r>
-              <w:t xml:space="preserve">1.5 </w:t>
-            </w:r>
-            <w:proofErr w:type="spellStart"/>
-            <w:r>
-              <w:t>hrs</w:t>
-            </w:r>
-            <w:proofErr w:type="spellEnd"/>
+              <w:t>1.5 hrs</w:t>
+            </w:r>
           </w:p>
         </w:tc>
         <w:tc>
@@ -5307,13 +5216,8 @@
           </w:tcPr>
           <w:p>
             <w:r>
-              <w:t xml:space="preserve">2 </w:t>
-            </w:r>
-            <w:proofErr w:type="spellStart"/>
-            <w:r>
-              <w:t>hrs</w:t>
-            </w:r>
-            <w:proofErr w:type="spellEnd"/>
+              <w:t>2 hrs</w:t>
+            </w:r>
           </w:p>
         </w:tc>
         <w:tc>
@@ -5324,14 +5228,58 @@
             <w:r>
               <w:t>Flag scripting, object scripting, scene building, pull merging</w:t>
             </w:r>
+          </w:p>
+        </w:tc>
+      </w:tr>
+      <w:tr>
+        <w:trPr>
+          <w:trHeight w:val="319"/>
+        </w:trPr>
+        <w:tc>
+          <w:tcPr>
+            <w:tcW w:w="1077" w:type="dxa"/>
+          </w:tcPr>
+          <w:p>
+            <w:r>
+              <w:t>11/12/15</w:t>
+            </w:r>
+          </w:p>
+        </w:tc>
+        <w:tc>
+          <w:tcPr>
+            <w:tcW w:w="1252" w:type="dxa"/>
+          </w:tcPr>
+          <w:p>
+            <w:r>
+              <w:t>Mike</w:t>
+            </w:r>
+          </w:p>
+        </w:tc>
+        <w:tc>
+          <w:tcPr>
+            <w:tcW w:w="986" w:type="dxa"/>
+          </w:tcPr>
+          <w:p>
+            <w:r>
+              <w:t>2 hrs</w:t>
+            </w:r>
+          </w:p>
+        </w:tc>
+        <w:tc>
+          <w:tcPr>
+            <w:tcW w:w="6303" w:type="dxa"/>
+          </w:tcPr>
+          <w:p>
+            <w:r>
+              <w:t>Flag Scripting, object creation, scene building, game controller scripting</w:t>
+            </w:r>
+            <w:bookmarkStart w:id="0" w:name="_GoBack"/>
+            <w:bookmarkEnd w:id="0"/>
           </w:p>
         </w:tc>
       </w:tr>
     </w:tbl>
-    <w:p>
-      <w:bookmarkStart w:id="0" w:name="_GoBack"/>
-      <w:bookmarkEnd w:id="0"/>
-    </w:p>
+    <w:p/>
     <w:sectPr>
       <w:pgSz w:w="12240" w:h="15840"/>
       <w:pgMar w:top="1440" w:right="1440" w:bottom="1440" w:left="1440" w:header="720" w:footer="720" w:gutter="0"/>

</xml_diff>

<commit_message>
updated scene and updated particle system
</commit_message>
<xml_diff>
--- a/Project7TDD-Wallaball.docx
+++ b/Project7TDD-Wallaball.docx
@@ -5325,6 +5325,51 @@
           <w:p>
             <w:r>
               <w:t>Flag scripting, object creation, scene building, particle system, team integration</w:t>
+            </w:r>
+          </w:p>
+        </w:tc>
+      </w:tr>
+      <w:tr>
+        <w:trPr>
+          <w:trHeight w:val="319"/>
+        </w:trPr>
+        <w:tc>
+          <w:tcPr>
+            <w:tcW w:w="1077" w:type="dxa"/>
+          </w:tcPr>
+          <w:p>
+            <w:r>
+              <w:t>11/16/15</w:t>
+            </w:r>
+          </w:p>
+        </w:tc>
+        <w:tc>
+          <w:tcPr>
+            <w:tcW w:w="1252" w:type="dxa"/>
+          </w:tcPr>
+          <w:p>
+            <w:r>
+              <w:t>Mike</w:t>
+            </w:r>
+          </w:p>
+        </w:tc>
+        <w:tc>
+          <w:tcPr>
+            <w:tcW w:w="986" w:type="dxa"/>
+          </w:tcPr>
+          <w:p>
+            <w:r>
+              <w:t>.5 hrs</w:t>
+            </w:r>
+          </w:p>
+        </w:tc>
+        <w:tc>
+          <w:tcPr>
+            <w:tcW w:w="6303" w:type="dxa"/>
+          </w:tcPr>
+          <w:p>
+            <w:r>
+              <w:t>Small update to scene and particle system</w:t>
             </w:r>
             <w:bookmarkStart w:id="0" w:name="_GoBack"/>
             <w:bookmarkEnd w:id="0"/>

</xml_diff>

<commit_message>
document update and shader
</commit_message>
<xml_diff>
--- a/Project7TDD-Wallaball.docx
+++ b/Project7TDD-Wallaball.docx
@@ -39,6 +39,7 @@
         <w:spacing w:line="240" w:lineRule="auto"/>
         <w:jc w:val="center"/>
       </w:pPr>
+      <w:proofErr w:type="spellStart"/>
       <w:r>
         <w:rPr>
           <w:b/>
@@ -47,6 +48,7 @@
         </w:rPr>
         <w:t>Wallaball</w:t>
       </w:r>
+      <w:proofErr w:type="spellEnd"/>
     </w:p>
     <w:p>
       <w:pPr>
@@ -1831,6 +1833,7 @@
       <w:pPr>
         <w:spacing w:line="240" w:lineRule="auto"/>
       </w:pPr>
+      <w:proofErr w:type="spellStart"/>
       <w:r>
         <w:rPr>
           <w:b/>
@@ -1840,6 +1843,7 @@
         </w:rPr>
         <w:t>Wallaball</w:t>
       </w:r>
+      <w:proofErr w:type="spellEnd"/>
       <w:r>
         <w:rPr>
           <w:sz w:val="24"/>
@@ -2486,6 +2490,7 @@
         </w:rPr>
         <w:t xml:space="preserve">The total estimated completion time </w:t>
       </w:r>
+      <w:proofErr w:type="spellStart"/>
       <w:r>
         <w:rPr>
           <w:b/>
@@ -2495,6 +2500,7 @@
         </w:rPr>
         <w:t>Wallaball</w:t>
       </w:r>
+      <w:proofErr w:type="spellEnd"/>
       <w:r>
         <w:rPr>
           <w:sz w:val="24"/>
@@ -2514,6 +2520,7 @@
         <w:spacing w:after="160" w:line="259" w:lineRule="auto"/>
         <w:ind w:right="35"/>
       </w:pPr>
+      <w:proofErr w:type="gramStart"/>
       <w:r>
         <w:rPr>
           <w:sz w:val="24"/>
@@ -2527,7 +2534,16 @@
           <w:sz w:val="24"/>
           <w:szCs w:val="24"/>
         </w:rPr>
-        <w:t xml:space="preserve">timated Cost of Completion </w:t>
+        <w:t>timated</w:t>
+      </w:r>
+      <w:proofErr w:type="gramEnd"/>
+      <w:r>
+        <w:rPr>
+          <w:color w:val="666666"/>
+          <w:sz w:val="24"/>
+          <w:szCs w:val="24"/>
+        </w:rPr>
+        <w:t xml:space="preserve"> Cost of Completion </w:t>
       </w:r>
     </w:p>
     <w:tbl>
@@ -3101,12 +3117,21 @@
             <w:pPr>
               <w:spacing w:line="259" w:lineRule="auto"/>
             </w:pPr>
-            <w:r>
-              <w:rPr>
-                <w:sz w:val="24"/>
-                <w:szCs w:val="24"/>
-              </w:rPr>
-              <w:t xml:space="preserve">MonoDevelop </w:t>
+            <w:proofErr w:type="spellStart"/>
+            <w:r>
+              <w:rPr>
+                <w:sz w:val="24"/>
+                <w:szCs w:val="24"/>
+              </w:rPr>
+              <w:t>MonoDevelop</w:t>
+            </w:r>
+            <w:proofErr w:type="spellEnd"/>
+            <w:r>
+              <w:rPr>
+                <w:sz w:val="24"/>
+                <w:szCs w:val="24"/>
+              </w:rPr>
+              <w:t xml:space="preserve"> </w:t>
             </w:r>
           </w:p>
         </w:tc>
@@ -3733,6 +3758,14 @@
               <w:spacing w:line="240" w:lineRule="auto"/>
               <w:jc w:val="center"/>
             </w:pPr>
+            <w:r>
+              <w:rPr>
+                <w:rFonts w:ascii="Arial Unicode MS" w:eastAsia="Arial Unicode MS" w:hAnsi="Arial Unicode MS" w:cs="Arial Unicode MS"/>
+                <w:sz w:val="24"/>
+                <w:szCs w:val="24"/>
+              </w:rPr>
+              <w:t>✔</w:t>
+            </w:r>
           </w:p>
         </w:tc>
       </w:tr>
@@ -3786,7 +3819,23 @@
                 <w:sz w:val="24"/>
                 <w:szCs w:val="24"/>
               </w:rPr>
-              <w:t>Sound Completed, Shader Completed, Levels Finished</w:t>
+              <w:t xml:space="preserve">Sound Completed, </w:t>
+            </w:r>
+            <w:proofErr w:type="spellStart"/>
+            <w:r>
+              <w:rPr>
+                <w:sz w:val="24"/>
+                <w:szCs w:val="24"/>
+              </w:rPr>
+              <w:t>Shader</w:t>
+            </w:r>
+            <w:proofErr w:type="spellEnd"/>
+            <w:r>
+              <w:rPr>
+                <w:sz w:val="24"/>
+                <w:szCs w:val="24"/>
+              </w:rPr>
+              <w:t xml:space="preserve"> Completed, Levels Finished</w:t>
             </w:r>
           </w:p>
         </w:tc>
@@ -3806,6 +3855,14 @@
               <w:spacing w:line="240" w:lineRule="auto"/>
               <w:jc w:val="center"/>
             </w:pPr>
+            <w:r>
+              <w:rPr>
+                <w:rFonts w:ascii="Arial Unicode MS" w:eastAsia="Arial Unicode MS" w:hAnsi="Arial Unicode MS" w:cs="Arial Unicode MS"/>
+                <w:sz w:val="24"/>
+                <w:szCs w:val="24"/>
+              </w:rPr>
+              <w:t>✔</w:t>
+            </w:r>
           </w:p>
         </w:tc>
       </w:tr>
@@ -3934,6 +3991,7 @@
           <w:szCs w:val="24"/>
         </w:rPr>
       </w:pPr>
+      <w:proofErr w:type="spellStart"/>
       <w:r>
         <w:rPr>
           <w:sz w:val="24"/>
@@ -3941,6 +3999,7 @@
         </w:rPr>
         <w:t>Shader</w:t>
       </w:r>
+      <w:proofErr w:type="spellEnd"/>
     </w:p>
     <w:p>
       <w:pPr>
@@ -4384,8 +4443,17 @@
                 <w:sz w:val="24"/>
                 <w:szCs w:val="24"/>
               </w:rPr>
-              <w:t xml:space="preserve"> FilenameEditor</w:t>
-            </w:r>
+              <w:t xml:space="preserve"> </w:t>
+            </w:r>
+            <w:proofErr w:type="spellStart"/>
+            <w:r>
+              <w:rPr>
+                <w:sz w:val="24"/>
+                <w:szCs w:val="24"/>
+              </w:rPr>
+              <w:t>FilenameEditor</w:t>
+            </w:r>
+            <w:proofErr w:type="spellEnd"/>
           </w:p>
         </w:tc>
         <w:tc>
@@ -4442,8 +4510,17 @@
                 <w:sz w:val="24"/>
                 <w:szCs w:val="24"/>
               </w:rPr>
-              <w:t>.cs</w:t>
-            </w:r>
+              <w:t>.</w:t>
+            </w:r>
+            <w:proofErr w:type="spellStart"/>
+            <w:r>
+              <w:rPr>
+                <w:sz w:val="24"/>
+                <w:szCs w:val="24"/>
+              </w:rPr>
+              <w:t>cs</w:t>
+            </w:r>
+            <w:proofErr w:type="spellEnd"/>
           </w:p>
         </w:tc>
       </w:tr>
@@ -4531,7 +4608,23 @@
                 <w:sz w:val="24"/>
                 <w:szCs w:val="24"/>
               </w:rPr>
-              <w:t xml:space="preserve"> .cs </w:t>
+              <w:t xml:space="preserve"> .</w:t>
+            </w:r>
+            <w:proofErr w:type="spellStart"/>
+            <w:r>
+              <w:rPr>
+                <w:sz w:val="24"/>
+                <w:szCs w:val="24"/>
+              </w:rPr>
+              <w:t>cs</w:t>
+            </w:r>
+            <w:proofErr w:type="spellEnd"/>
+            <w:r>
+              <w:rPr>
+                <w:sz w:val="24"/>
+                <w:szCs w:val="24"/>
+              </w:rPr>
+              <w:t xml:space="preserve"> </w:t>
             </w:r>
           </w:p>
         </w:tc>
@@ -4692,6 +4785,7 @@
             <w:pPr>
               <w:spacing w:line="259" w:lineRule="auto"/>
             </w:pPr>
+            <w:proofErr w:type="spellStart"/>
             <w:r>
               <w:rPr>
                 <w:sz w:val="24"/>
@@ -4699,6 +4793,7 @@
               </w:rPr>
               <w:t>SceneName</w:t>
             </w:r>
+            <w:proofErr w:type="spellEnd"/>
           </w:p>
         </w:tc>
         <w:tc>
@@ -4908,12 +5003,21 @@
             <w:pPr>
               <w:spacing w:line="259" w:lineRule="auto"/>
             </w:pPr>
-            <w:r>
-              <w:rPr>
-                <w:sz w:val="24"/>
-                <w:szCs w:val="24"/>
-              </w:rPr>
-              <w:t xml:space="preserve">TDD_Finished </w:t>
+            <w:proofErr w:type="spellStart"/>
+            <w:r>
+              <w:rPr>
+                <w:sz w:val="24"/>
+                <w:szCs w:val="24"/>
+              </w:rPr>
+              <w:t>TDD_Finished</w:t>
+            </w:r>
+            <w:proofErr w:type="spellEnd"/>
+            <w:r>
+              <w:rPr>
+                <w:sz w:val="24"/>
+                <w:szCs w:val="24"/>
+              </w:rPr>
+              <w:t xml:space="preserve"> </w:t>
             </w:r>
           </w:p>
         </w:tc>
@@ -4970,8 +5074,17 @@
                 <w:sz w:val="24"/>
                 <w:szCs w:val="24"/>
               </w:rPr>
-              <w:t>.docx</w:t>
-            </w:r>
+              <w:t>.</w:t>
+            </w:r>
+            <w:proofErr w:type="spellStart"/>
+            <w:r>
+              <w:rPr>
+                <w:sz w:val="24"/>
+                <w:szCs w:val="24"/>
+              </w:rPr>
+              <w:t>docx</w:t>
+            </w:r>
+            <w:proofErr w:type="spellEnd"/>
           </w:p>
         </w:tc>
       </w:tr>
@@ -5131,8 +5244,13 @@
           </w:tcPr>
           <w:p>
             <w:r>
-              <w:t>1.5 hrs</w:t>
-            </w:r>
+              <w:t xml:space="preserve">1.5 </w:t>
+            </w:r>
+            <w:proofErr w:type="spellStart"/>
+            <w:r>
+              <w:t>hrs</w:t>
+            </w:r>
+            <w:proofErr w:type="spellEnd"/>
           </w:p>
         </w:tc>
         <w:tc>
@@ -5176,8 +5294,13 @@
           </w:tcPr>
           <w:p>
             <w:r>
-              <w:t>1.5 hrs</w:t>
-            </w:r>
+              <w:t xml:space="preserve">1.5 </w:t>
+            </w:r>
+            <w:proofErr w:type="spellStart"/>
+            <w:r>
+              <w:t>hrs</w:t>
+            </w:r>
+            <w:proofErr w:type="spellEnd"/>
           </w:p>
         </w:tc>
         <w:tc>
@@ -5224,8 +5347,13 @@
           </w:tcPr>
           <w:p>
             <w:r>
-              <w:t>2 hrs</w:t>
-            </w:r>
+              <w:t xml:space="preserve">2 </w:t>
+            </w:r>
+            <w:proofErr w:type="spellStart"/>
+            <w:r>
+              <w:t>hrs</w:t>
+            </w:r>
+            <w:proofErr w:type="spellEnd"/>
           </w:p>
         </w:tc>
         <w:tc>
@@ -5269,8 +5397,13 @@
           </w:tcPr>
           <w:p>
             <w:r>
-              <w:t>2 hrs</w:t>
-            </w:r>
+              <w:t xml:space="preserve">2 </w:t>
+            </w:r>
+            <w:proofErr w:type="spellStart"/>
+            <w:r>
+              <w:t>hrs</w:t>
+            </w:r>
+            <w:proofErr w:type="spellEnd"/>
           </w:p>
         </w:tc>
         <w:tc>
@@ -5314,8 +5447,13 @@
           </w:tcPr>
           <w:p>
             <w:r>
-              <w:t>4.5 hrs</w:t>
-            </w:r>
+              <w:t xml:space="preserve">4.5 </w:t>
+            </w:r>
+            <w:proofErr w:type="spellStart"/>
+            <w:r>
+              <w:t>hrs</w:t>
+            </w:r>
+            <w:proofErr w:type="spellEnd"/>
           </w:p>
         </w:tc>
         <w:tc>
@@ -5359,8 +5497,13 @@
           </w:tcPr>
           <w:p>
             <w:r>
-              <w:t>.5 hrs</w:t>
-            </w:r>
+              <w:t xml:space="preserve">.5 </w:t>
+            </w:r>
+            <w:proofErr w:type="spellStart"/>
+            <w:r>
+              <w:t>hrs</w:t>
+            </w:r>
+            <w:proofErr w:type="spellEnd"/>
           </w:p>
         </w:tc>
         <w:tc>
@@ -5371,13 +5514,114 @@
             <w:r>
               <w:t>Small update to scene and particle system</w:t>
             </w:r>
-            <w:bookmarkStart w:id="0" w:name="_GoBack"/>
-            <w:bookmarkEnd w:id="0"/>
+          </w:p>
+        </w:tc>
+      </w:tr>
+      <w:tr>
+        <w:trPr>
+          <w:trHeight w:val="319"/>
+        </w:trPr>
+        <w:tc>
+          <w:tcPr>
+            <w:tcW w:w="1077" w:type="dxa"/>
+          </w:tcPr>
+          <w:p>
+            <w:r>
+              <w:t>11/19/15</w:t>
+            </w:r>
+          </w:p>
+        </w:tc>
+        <w:tc>
+          <w:tcPr>
+            <w:tcW w:w="1252" w:type="dxa"/>
+          </w:tcPr>
+          <w:p>
+            <w:r>
+              <w:t>Mike</w:t>
+            </w:r>
+          </w:p>
+        </w:tc>
+        <w:tc>
+          <w:tcPr>
+            <w:tcW w:w="986" w:type="dxa"/>
+          </w:tcPr>
+          <w:p>
+            <w:r>
+              <w:t xml:space="preserve">1.5 </w:t>
+            </w:r>
+            <w:proofErr w:type="spellStart"/>
+            <w:r>
+              <w:t>hrs</w:t>
+            </w:r>
+            <w:proofErr w:type="spellEnd"/>
+          </w:p>
+        </w:tc>
+        <w:tc>
+          <w:tcPr>
+            <w:tcW w:w="6303" w:type="dxa"/>
+          </w:tcPr>
+          <w:p>
+            <w:r>
+              <w:t>Merge Conflict Resolution</w:t>
+            </w:r>
+          </w:p>
+        </w:tc>
+      </w:tr>
+      <w:tr>
+        <w:trPr>
+          <w:trHeight w:val="319"/>
+        </w:trPr>
+        <w:tc>
+          <w:tcPr>
+            <w:tcW w:w="1077" w:type="dxa"/>
+          </w:tcPr>
+          <w:p>
+            <w:r>
+              <w:t>11/21/15</w:t>
+            </w:r>
+          </w:p>
+        </w:tc>
+        <w:tc>
+          <w:tcPr>
+            <w:tcW w:w="1252" w:type="dxa"/>
+          </w:tcPr>
+          <w:p>
+            <w:r>
+              <w:t>Mike</w:t>
+            </w:r>
+          </w:p>
+        </w:tc>
+        <w:tc>
+          <w:tcPr>
+            <w:tcW w:w="986" w:type="dxa"/>
+          </w:tcPr>
+          <w:p>
+            <w:r>
+              <w:t xml:space="preserve">3.5 </w:t>
+            </w:r>
+            <w:proofErr w:type="spellStart"/>
+            <w:r>
+              <w:t>hrs</w:t>
+            </w:r>
+            <w:proofErr w:type="spellEnd"/>
+          </w:p>
+        </w:tc>
+        <w:tc>
+          <w:tcPr>
+            <w:tcW w:w="6303" w:type="dxa"/>
+          </w:tcPr>
+          <w:p>
+            <w:r>
+              <w:t>Level generation, merge conflict resolution, general cleanup</w:t>
+            </w:r>
           </w:p>
         </w:tc>
       </w:tr>
     </w:tbl>
-    <w:p/>
+    <w:p>
+      <w:bookmarkStart w:id="0" w:name="_GoBack"/>
+      <w:bookmarkEnd w:id="0"/>
+    </w:p>
     <w:sectPr>
       <w:pgSz w:w="12240" w:h="15840"/>
       <w:pgMar w:top="1440" w:right="1440" w:bottom="1440" w:left="1440" w:header="720" w:footer="720" w:gutter="0"/>

</xml_diff>